<commit_message>
web done, modify db
</commit_message>
<xml_diff>
--- a/db/WeilingXie_Resume_db.docx
+++ b/db/WeilingXie_Resume_db.docx
@@ -49,7 +49,6 @@
     <w:p>
       <w:pPr>
         <w:rPr>
-          <w:rFonts w:hint="eastAsia"/>
           <w:lang w:val="en-NZ"/>
         </w:rPr>
       </w:pPr>
@@ -363,13 +362,24 @@
           <w:sz w:val="18"/>
           <w:szCs w:val="18"/>
         </w:rPr>
-        <w:t>Data</w:t>
+        <w:t>Data Instructor</w:t>
       </w:r>
       <w:r>
         <w:rPr>
           <w:rFonts w:ascii="Malgun Gothic" w:eastAsia="Malgun Gothic" w:hAnsi="Malgun Gothic" w:cs="OpenSans-Bold"/>
           <w:bCs/>
-          <w:color w:val="00B0F0"/>
+          <w:color w:val="000000"/>
+          <w:kern w:val="0"/>
+          <w:sz w:val="18"/>
+          <w:szCs w:val="18"/>
+        </w:rPr>
+        <w:t xml:space="preserve"> that provides tutorials</w:t>
+      </w:r>
+      <w:r>
+        <w:rPr>
+          <w:rFonts w:ascii="Malgun Gothic" w:eastAsia="Malgun Gothic" w:hAnsi="Malgun Gothic" w:cs="OpenSans-Bold"/>
+          <w:bCs/>
+          <w:color w:val="000000"/>
           <w:kern w:val="0"/>
           <w:sz w:val="18"/>
           <w:szCs w:val="18"/>
@@ -380,12 +390,12 @@
         <w:rPr>
           <w:rFonts w:ascii="Malgun Gothic" w:eastAsia="Malgun Gothic" w:hAnsi="Malgun Gothic" w:cs="OpenSans-Bold"/>
           <w:bCs/>
-          <w:color w:val="00B0F0"/>
-          <w:kern w:val="0"/>
-          <w:sz w:val="18"/>
-          <w:szCs w:val="18"/>
-        </w:rPr>
-        <w:t>Instructor</w:t>
+          <w:color w:val="000000"/>
+          <w:kern w:val="0"/>
+          <w:sz w:val="18"/>
+          <w:szCs w:val="18"/>
+        </w:rPr>
+        <w:t>to</w:t>
       </w:r>
       <w:r>
         <w:rPr>
@@ -396,7 +406,7 @@
           <w:sz w:val="18"/>
           <w:szCs w:val="18"/>
         </w:rPr>
-        <w:t xml:space="preserve"> that provides tutorials</w:t>
+        <w:t xml:space="preserve"> the team</w:t>
       </w:r>
       <w:r>
         <w:rPr>
@@ -418,7 +428,7 @@
           <w:sz w:val="18"/>
           <w:szCs w:val="18"/>
         </w:rPr>
-        <w:t>to</w:t>
+        <w:t>month</w:t>
       </w:r>
       <w:r>
         <w:rPr>
@@ -429,7 +439,7 @@
           <w:sz w:val="18"/>
           <w:szCs w:val="18"/>
         </w:rPr>
-        <w:t xml:space="preserve"> the team</w:t>
+        <w:t>ly</w:t>
       </w:r>
       <w:r>
         <w:rPr>
@@ -440,40 +450,546 @@
           <w:sz w:val="18"/>
           <w:szCs w:val="18"/>
         </w:rPr>
+        <w:t>.</w:t>
+      </w:r>
+    </w:p>
+    <w:p>
+      <w:pPr>
+        <w:autoSpaceDE w:val="0"/>
+        <w:autoSpaceDN w:val="0"/>
+        <w:adjustRightInd w:val="0"/>
+        <w:jc w:val="left"/>
+        <w:rPr>
+          <w:rFonts w:ascii="OpenSans-Bold" w:eastAsia="OpenSans-Bold" w:cs="OpenSans-Bold"/>
+          <w:b/>
+          <w:bCs/>
+          <w:color w:val="207AC8"/>
+          <w:kern w:val="0"/>
+          <w:sz w:val="18"/>
+          <w:szCs w:val="18"/>
+        </w:rPr>
+      </w:pPr>
+    </w:p>
+    <w:p>
+      <w:pPr>
+        <w:autoSpaceDE w:val="0"/>
+        <w:autoSpaceDN w:val="0"/>
+        <w:adjustRightInd w:val="0"/>
+        <w:jc w:val="left"/>
+        <w:rPr>
+          <w:rFonts w:ascii="OpenSans-Bold" w:eastAsia="OpenSans-Bold" w:cs="OpenSans-Bold"/>
+          <w:b/>
+          <w:bCs/>
+          <w:color w:val="207AC8"/>
+          <w:kern w:val="0"/>
+          <w:sz w:val="18"/>
+          <w:szCs w:val="18"/>
+        </w:rPr>
+      </w:pPr>
+    </w:p>
+    <w:p>
+      <w:pPr>
+        <w:autoSpaceDE w:val="0"/>
+        <w:autoSpaceDN w:val="0"/>
+        <w:adjustRightInd w:val="0"/>
+        <w:jc w:val="left"/>
+        <w:rPr>
+          <w:rFonts w:ascii="OpenSans-Bold" w:eastAsia="OpenSans-Bold" w:cs="OpenSans-Bold"/>
+          <w:b/>
+          <w:bCs/>
+          <w:color w:val="207AC8"/>
+          <w:kern w:val="0"/>
+          <w:sz w:val="18"/>
+          <w:szCs w:val="18"/>
+        </w:rPr>
+      </w:pPr>
+      <w:r>
+        <w:rPr>
+          <w:rFonts w:ascii="OpenSans-Bold" w:eastAsia="OpenSans-Bold" w:cs="OpenSans-Bold"/>
+          <w:b/>
+          <w:bCs/>
+          <w:color w:val="207AC8"/>
+          <w:kern w:val="0"/>
+          <w:sz w:val="18"/>
+          <w:szCs w:val="18"/>
+        </w:rPr>
+        <w:t>MY CAREER SUMMARY</w:t>
+      </w:r>
+    </w:p>
+    <w:p>
+      <w:pPr>
+        <w:autoSpaceDE w:val="0"/>
+        <w:autoSpaceDN w:val="0"/>
+        <w:adjustRightInd w:val="0"/>
+        <w:jc w:val="left"/>
+        <w:rPr>
+          <w:rFonts w:ascii="Merriweather-Regular" w:eastAsia="Merriweather-Regular" w:cs="Merriweather-Regular"/>
+          <w:color w:val="666666"/>
+          <w:kern w:val="0"/>
+          <w:sz w:val="18"/>
+          <w:szCs w:val="18"/>
+        </w:rPr>
+      </w:pPr>
+      <w:r>
+        <w:rPr>
+          <w:rFonts w:ascii="Merriweather-Regular" w:eastAsia="Merriweather-Regular" w:cs="Merriweather-Regular"/>
+          <w:color w:val="666666"/>
+          <w:kern w:val="0"/>
+          <w:sz w:val="18"/>
+          <w:szCs w:val="18"/>
+        </w:rPr>
+        <w:t>Full-Stack</w:t>
+      </w:r>
+      <w:r>
+        <w:rPr>
+          <w:rFonts w:ascii="Merriweather-Regular" w:eastAsia="Merriweather-Regular" w:cs="Merriweather-Regular"/>
+          <w:color w:val="666666"/>
+          <w:kern w:val="0"/>
+          <w:sz w:val="18"/>
+          <w:szCs w:val="18"/>
+        </w:rPr>
+        <w:t xml:space="preserve"> Web</w:t>
+      </w:r>
+      <w:r>
+        <w:rPr>
+          <w:rFonts w:ascii="Merriweather-Regular" w:eastAsia="Merriweather-Regular" w:cs="Merriweather-Regular"/>
+          <w:color w:val="666666"/>
+          <w:kern w:val="0"/>
+          <w:sz w:val="18"/>
+          <w:szCs w:val="18"/>
+        </w:rPr>
+        <w:t xml:space="preserve"> Developer </w:t>
+      </w:r>
+      <w:r>
+        <w:rPr>
+          <w:rFonts w:ascii="OpenSans-Bold" w:eastAsia="OpenSans-Bold" w:cs="OpenSans-Bold"/>
+          <w:b/>
+          <w:bCs/>
+          <w:color w:val="666666"/>
+          <w:kern w:val="0"/>
+          <w:sz w:val="16"/>
+          <w:szCs w:val="16"/>
+        </w:rPr>
+        <w:t>Aug 1</w:t>
+      </w:r>
+      <w:r>
+        <w:rPr>
+          <w:rFonts w:ascii="OpenSans-Bold" w:eastAsia="OpenSans-Bold" w:cs="OpenSans-Bold"/>
+          <w:b/>
+          <w:bCs/>
+          <w:color w:val="666666"/>
+          <w:kern w:val="0"/>
+          <w:sz w:val="16"/>
+          <w:szCs w:val="16"/>
+        </w:rPr>
+        <w:t>7</w:t>
+      </w:r>
+      <w:r>
+        <w:rPr>
+          <w:rFonts w:ascii="OpenSans-Bold" w:eastAsia="OpenSans-Bold" w:cs="OpenSans-Bold"/>
+          <w:b/>
+          <w:bCs/>
+          <w:color w:val="666666"/>
+          <w:kern w:val="0"/>
+          <w:sz w:val="16"/>
+          <w:szCs w:val="16"/>
+        </w:rPr>
+        <w:t xml:space="preserve"> - PRESENT </w:t>
+      </w:r>
+      <w:r>
+        <w:rPr>
+          <w:rFonts w:ascii="Merriweather-Regular" w:eastAsia="Merriweather-Regular" w:cs="Merriweather-Regular"/>
+          <w:color w:val="666666"/>
+          <w:kern w:val="0"/>
+          <w:sz w:val="18"/>
+          <w:szCs w:val="18"/>
+        </w:rPr>
+        <w:t>Connex World</w:t>
+      </w:r>
+    </w:p>
+    <w:p>
+      <w:pPr>
+        <w:autoSpaceDE w:val="0"/>
+        <w:autoSpaceDN w:val="0"/>
+        <w:adjustRightInd w:val="0"/>
+        <w:jc w:val="left"/>
+        <w:rPr>
+          <w:rFonts w:ascii="Merriweather-Regular" w:eastAsia="Merriweather-Regular" w:cs="Merriweather-Regular"/>
+          <w:color w:val="666666"/>
+          <w:kern w:val="0"/>
+          <w:sz w:val="18"/>
+          <w:szCs w:val="18"/>
+        </w:rPr>
+      </w:pPr>
+      <w:r>
+        <w:rPr>
+          <w:rFonts w:ascii="Merriweather-Regular" w:eastAsia="Merriweather-Regular" w:cs="Merriweather-Regular"/>
+          <w:color w:val="666666"/>
+          <w:kern w:val="0"/>
+          <w:sz w:val="18"/>
+          <w:szCs w:val="18"/>
+        </w:rPr>
+        <w:t>Senior Database Engineer</w:t>
+      </w:r>
+      <w:r>
+        <w:rPr>
+          <w:rFonts w:ascii="Merriweather-Regular" w:eastAsia="Merriweather-Regular" w:cs="Merriweather-Regular"/>
+          <w:color w:val="666666"/>
+          <w:kern w:val="0"/>
+          <w:sz w:val="18"/>
+          <w:szCs w:val="18"/>
+        </w:rPr>
         <w:t xml:space="preserve"> </w:t>
       </w:r>
       <w:r>
         <w:rPr>
-          <w:rFonts w:ascii="Malgun Gothic" w:eastAsia="Malgun Gothic" w:hAnsi="Malgun Gothic" w:cs="OpenSans-Bold"/>
-          <w:bCs/>
-          <w:color w:val="000000"/>
-          <w:kern w:val="0"/>
-          <w:sz w:val="18"/>
-          <w:szCs w:val="18"/>
-        </w:rPr>
-        <w:t>month</w:t>
-      </w:r>
-      <w:r>
-        <w:rPr>
-          <w:rFonts w:ascii="Malgun Gothic" w:eastAsia="Malgun Gothic" w:hAnsi="Malgun Gothic" w:cs="OpenSans-Bold"/>
-          <w:bCs/>
-          <w:color w:val="000000"/>
-          <w:kern w:val="0"/>
-          <w:sz w:val="18"/>
-          <w:szCs w:val="18"/>
-        </w:rPr>
-        <w:t>ly</w:t>
-      </w:r>
-      <w:r>
-        <w:rPr>
-          <w:rFonts w:ascii="Malgun Gothic" w:eastAsia="Malgun Gothic" w:hAnsi="Malgun Gothic" w:cs="OpenSans-Bold"/>
-          <w:bCs/>
-          <w:color w:val="000000"/>
-          <w:kern w:val="0"/>
-          <w:sz w:val="18"/>
-          <w:szCs w:val="18"/>
-        </w:rPr>
-        <w:t>.</w:t>
+          <w:rFonts w:ascii="OpenSans-Bold" w:eastAsia="OpenSans-Bold" w:cs="OpenSans-Bold"/>
+          <w:b/>
+          <w:bCs/>
+          <w:color w:val="666666"/>
+          <w:kern w:val="0"/>
+          <w:sz w:val="16"/>
+          <w:szCs w:val="16"/>
+        </w:rPr>
+        <w:t>Jan</w:t>
+      </w:r>
+      <w:r>
+        <w:rPr>
+          <w:rFonts w:ascii="OpenSans-Bold" w:eastAsia="OpenSans-Bold" w:cs="OpenSans-Bold"/>
+          <w:b/>
+          <w:bCs/>
+          <w:color w:val="666666"/>
+          <w:kern w:val="0"/>
+          <w:sz w:val="16"/>
+          <w:szCs w:val="16"/>
+        </w:rPr>
+        <w:t xml:space="preserve"> 1</w:t>
+      </w:r>
+      <w:r>
+        <w:rPr>
+          <w:rFonts w:ascii="OpenSans-Bold" w:eastAsia="OpenSans-Bold" w:cs="OpenSans-Bold"/>
+          <w:b/>
+          <w:bCs/>
+          <w:color w:val="666666"/>
+          <w:kern w:val="0"/>
+          <w:sz w:val="16"/>
+          <w:szCs w:val="16"/>
+        </w:rPr>
+        <w:t>2</w:t>
+      </w:r>
+      <w:r>
+        <w:rPr>
+          <w:rFonts w:ascii="OpenSans-Bold" w:eastAsia="OpenSans-Bold" w:cs="OpenSans-Bold"/>
+          <w:b/>
+          <w:bCs/>
+          <w:color w:val="666666"/>
+          <w:kern w:val="0"/>
+          <w:sz w:val="16"/>
+          <w:szCs w:val="16"/>
+        </w:rPr>
+        <w:t xml:space="preserve"> - </w:t>
+      </w:r>
+      <w:r>
+        <w:rPr>
+          <w:rFonts w:ascii="OpenSans-Bold" w:eastAsia="OpenSans-Bold" w:cs="OpenSans-Bold"/>
+          <w:b/>
+          <w:bCs/>
+          <w:color w:val="666666"/>
+          <w:kern w:val="0"/>
+          <w:sz w:val="16"/>
+          <w:szCs w:val="16"/>
+        </w:rPr>
+        <w:t>Apr</w:t>
+      </w:r>
+      <w:r>
+        <w:rPr>
+          <w:rFonts w:ascii="OpenSans-Bold" w:eastAsia="OpenSans-Bold" w:cs="OpenSans-Bold"/>
+          <w:b/>
+          <w:bCs/>
+          <w:color w:val="666666"/>
+          <w:kern w:val="0"/>
+          <w:sz w:val="16"/>
+          <w:szCs w:val="16"/>
+        </w:rPr>
+        <w:t xml:space="preserve"> 1</w:t>
+      </w:r>
+      <w:r>
+        <w:rPr>
+          <w:rFonts w:ascii="OpenSans-Bold" w:eastAsia="OpenSans-Bold" w:cs="OpenSans-Bold"/>
+          <w:b/>
+          <w:bCs/>
+          <w:color w:val="666666"/>
+          <w:kern w:val="0"/>
+          <w:sz w:val="16"/>
+          <w:szCs w:val="16"/>
+        </w:rPr>
+        <w:t>7</w:t>
+      </w:r>
+      <w:r>
+        <w:rPr>
+          <w:rFonts w:ascii="OpenSans-Bold" w:eastAsia="OpenSans-Bold" w:cs="OpenSans-Bold"/>
+          <w:b/>
+          <w:bCs/>
+          <w:color w:val="666666"/>
+          <w:kern w:val="0"/>
+          <w:sz w:val="16"/>
+          <w:szCs w:val="16"/>
+        </w:rPr>
+        <w:t xml:space="preserve"> </w:t>
+      </w:r>
+      <w:r>
+        <w:rPr>
+          <w:rFonts w:ascii="Merriweather-Regular" w:eastAsia="Merriweather-Regular" w:cs="Merriweather-Regular"/>
+          <w:color w:val="666666"/>
+          <w:kern w:val="0"/>
+          <w:sz w:val="18"/>
+          <w:szCs w:val="18"/>
+        </w:rPr>
+        <w:t>IGT</w:t>
+      </w:r>
+    </w:p>
+    <w:p>
+      <w:pPr>
+        <w:autoSpaceDE w:val="0"/>
+        <w:autoSpaceDN w:val="0"/>
+        <w:adjustRightInd w:val="0"/>
+        <w:jc w:val="left"/>
+        <w:rPr>
+          <w:rFonts w:ascii="Merriweather-Regular" w:eastAsia="Merriweather-Regular" w:cs="Merriweather-Regular"/>
+          <w:color w:val="666666"/>
+          <w:kern w:val="0"/>
+          <w:sz w:val="18"/>
+          <w:szCs w:val="18"/>
+        </w:rPr>
+      </w:pPr>
+      <w:r>
+        <w:rPr>
+          <w:rFonts w:ascii="Merriweather-Regular" w:eastAsia="Merriweather-Regular" w:cs="Merriweather-Regular"/>
+          <w:color w:val="666666"/>
+          <w:kern w:val="0"/>
+          <w:sz w:val="18"/>
+          <w:szCs w:val="18"/>
+        </w:rPr>
+        <w:t>Database Consultant</w:t>
+      </w:r>
+      <w:r>
+        <w:rPr>
+          <w:rFonts w:ascii="Merriweather-Regular" w:eastAsia="Merriweather-Regular" w:cs="Merriweather-Regular"/>
+          <w:color w:val="666666"/>
+          <w:kern w:val="0"/>
+          <w:sz w:val="18"/>
+          <w:szCs w:val="18"/>
+        </w:rPr>
+        <w:t xml:space="preserve"> </w:t>
+      </w:r>
+      <w:r>
+        <w:rPr>
+          <w:rFonts w:ascii="OpenSans-Bold" w:eastAsia="OpenSans-Bold" w:cs="OpenSans-Bold"/>
+          <w:b/>
+          <w:bCs/>
+          <w:color w:val="666666"/>
+          <w:kern w:val="0"/>
+          <w:sz w:val="16"/>
+          <w:szCs w:val="16"/>
+        </w:rPr>
+        <w:t>Sep</w:t>
+      </w:r>
+      <w:r>
+        <w:rPr>
+          <w:rFonts w:ascii="OpenSans-Bold" w:eastAsia="OpenSans-Bold" w:cs="OpenSans-Bold"/>
+          <w:b/>
+          <w:bCs/>
+          <w:color w:val="666666"/>
+          <w:kern w:val="0"/>
+          <w:sz w:val="16"/>
+          <w:szCs w:val="16"/>
+        </w:rPr>
+        <w:t xml:space="preserve"> 11 - </w:t>
+      </w:r>
+      <w:r>
+        <w:rPr>
+          <w:rFonts w:ascii="OpenSans-Bold" w:eastAsia="OpenSans-Bold" w:cs="OpenSans-Bold"/>
+          <w:b/>
+          <w:bCs/>
+          <w:color w:val="666666"/>
+          <w:kern w:val="0"/>
+          <w:sz w:val="16"/>
+          <w:szCs w:val="16"/>
+        </w:rPr>
+        <w:t>Jan</w:t>
+      </w:r>
+      <w:r>
+        <w:rPr>
+          <w:rFonts w:ascii="OpenSans-Bold" w:eastAsia="OpenSans-Bold" w:cs="OpenSans-Bold"/>
+          <w:b/>
+          <w:bCs/>
+          <w:color w:val="666666"/>
+          <w:kern w:val="0"/>
+          <w:sz w:val="16"/>
+          <w:szCs w:val="16"/>
+        </w:rPr>
+        <w:t xml:space="preserve"> 1</w:t>
+      </w:r>
+      <w:r>
+        <w:rPr>
+          <w:rFonts w:ascii="OpenSans-Bold" w:eastAsia="OpenSans-Bold" w:cs="OpenSans-Bold"/>
+          <w:b/>
+          <w:bCs/>
+          <w:color w:val="666666"/>
+          <w:kern w:val="0"/>
+          <w:sz w:val="16"/>
+          <w:szCs w:val="16"/>
+        </w:rPr>
+        <w:t>2</w:t>
+      </w:r>
+      <w:r>
+        <w:rPr>
+          <w:rFonts w:ascii="OpenSans-Bold" w:eastAsia="OpenSans-Bold" w:cs="OpenSans-Bold"/>
+          <w:b/>
+          <w:bCs/>
+          <w:color w:val="666666"/>
+          <w:kern w:val="0"/>
+          <w:sz w:val="16"/>
+          <w:szCs w:val="16"/>
+        </w:rPr>
+        <w:t xml:space="preserve"> </w:t>
+      </w:r>
+      <w:r>
+        <w:rPr>
+          <w:rFonts w:ascii="Merriweather-Regular" w:eastAsia="Merriweather-Regular" w:cs="Merriweather-Regular"/>
+          <w:color w:val="666666"/>
+          <w:kern w:val="0"/>
+          <w:sz w:val="18"/>
+          <w:szCs w:val="18"/>
+        </w:rPr>
+        <w:t xml:space="preserve">Beijing </w:t>
+      </w:r>
+      <w:r>
+        <w:rPr>
+          <w:rFonts w:ascii="Merriweather-Regular" w:eastAsia="Merriweather-Regular" w:cs="Merriweather-Regular"/>
+          <w:color w:val="666666"/>
+          <w:kern w:val="0"/>
+          <w:sz w:val="18"/>
+          <w:szCs w:val="18"/>
+        </w:rPr>
+        <w:t>Ideadata</w:t>
+      </w:r>
+    </w:p>
+    <w:p>
+      <w:pPr>
+        <w:autoSpaceDE w:val="0"/>
+        <w:autoSpaceDN w:val="0"/>
+        <w:adjustRightInd w:val="0"/>
+        <w:jc w:val="left"/>
+        <w:rPr>
+          <w:rFonts w:ascii="Merriweather-Regular" w:eastAsia="Merriweather-Regular" w:cs="Merriweather-Regular"/>
+          <w:color w:val="666666"/>
+          <w:kern w:val="0"/>
+          <w:sz w:val="18"/>
+          <w:szCs w:val="18"/>
+        </w:rPr>
+      </w:pPr>
+      <w:r>
+        <w:rPr>
+          <w:rFonts w:ascii="Merriweather-Regular" w:eastAsia="Merriweather-Regular" w:cs="Merriweather-Regular"/>
+          <w:color w:val="666666"/>
+          <w:kern w:val="0"/>
+          <w:sz w:val="18"/>
+          <w:szCs w:val="18"/>
+        </w:rPr>
+        <w:t>Database Engineer/Administrator</w:t>
+      </w:r>
+      <w:r>
+        <w:rPr>
+          <w:rFonts w:ascii="Merriweather-Regular" w:eastAsia="Merriweather-Regular" w:cs="Merriweather-Regular"/>
+          <w:color w:val="666666"/>
+          <w:kern w:val="0"/>
+          <w:sz w:val="18"/>
+          <w:szCs w:val="18"/>
+        </w:rPr>
+        <w:t xml:space="preserve"> </w:t>
+      </w:r>
+      <w:r>
+        <w:rPr>
+          <w:rFonts w:ascii="OpenSans-Bold" w:eastAsia="OpenSans-Bold" w:cs="OpenSans-Bold"/>
+          <w:b/>
+          <w:bCs/>
+          <w:color w:val="666666"/>
+          <w:kern w:val="0"/>
+          <w:sz w:val="16"/>
+          <w:szCs w:val="16"/>
+        </w:rPr>
+        <w:t>Jan</w:t>
+      </w:r>
+      <w:r>
+        <w:rPr>
+          <w:rFonts w:ascii="OpenSans-Bold" w:eastAsia="OpenSans-Bold" w:cs="OpenSans-Bold"/>
+          <w:b/>
+          <w:bCs/>
+          <w:color w:val="666666"/>
+          <w:kern w:val="0"/>
+          <w:sz w:val="16"/>
+          <w:szCs w:val="16"/>
+        </w:rPr>
+        <w:t xml:space="preserve"> 0</w:t>
+      </w:r>
+      <w:r>
+        <w:rPr>
+          <w:rFonts w:ascii="OpenSans-Bold" w:eastAsia="OpenSans-Bold" w:cs="OpenSans-Bold"/>
+          <w:b/>
+          <w:bCs/>
+          <w:color w:val="666666"/>
+          <w:kern w:val="0"/>
+          <w:sz w:val="16"/>
+          <w:szCs w:val="16"/>
+        </w:rPr>
+        <w:t>8</w:t>
+      </w:r>
+      <w:r>
+        <w:rPr>
+          <w:rFonts w:ascii="OpenSans-Bold" w:eastAsia="OpenSans-Bold" w:cs="OpenSans-Bold"/>
+          <w:b/>
+          <w:bCs/>
+          <w:color w:val="666666"/>
+          <w:kern w:val="0"/>
+          <w:sz w:val="16"/>
+          <w:szCs w:val="16"/>
+        </w:rPr>
+        <w:t xml:space="preserve"> - </w:t>
+      </w:r>
+      <w:r>
+        <w:rPr>
+          <w:rFonts w:ascii="OpenSans-Bold" w:eastAsia="OpenSans-Bold" w:cs="OpenSans-Bold"/>
+          <w:b/>
+          <w:bCs/>
+          <w:color w:val="666666"/>
+          <w:kern w:val="0"/>
+          <w:sz w:val="16"/>
+          <w:szCs w:val="16"/>
+        </w:rPr>
+        <w:t>Sep</w:t>
+      </w:r>
+      <w:r>
+        <w:rPr>
+          <w:rFonts w:ascii="OpenSans-Bold" w:eastAsia="OpenSans-Bold" w:cs="OpenSans-Bold"/>
+          <w:b/>
+          <w:bCs/>
+          <w:color w:val="666666"/>
+          <w:kern w:val="0"/>
+          <w:sz w:val="16"/>
+          <w:szCs w:val="16"/>
+        </w:rPr>
+        <w:t xml:space="preserve"> 11 </w:t>
+      </w:r>
+      <w:r>
+        <w:rPr>
+          <w:rFonts w:ascii="Merriweather-Regular" w:eastAsia="Merriweather-Regular" w:cs="Merriweather-Regular"/>
+          <w:color w:val="666666"/>
+          <w:kern w:val="0"/>
+          <w:sz w:val="18"/>
+          <w:szCs w:val="18"/>
+        </w:rPr>
+        <w:t>Beijing Run</w:t>
       </w:r>
     </w:p>
     <w:p>
@@ -500,546 +1016,7 @@
         <w:adjustRightInd w:val="0"/>
         <w:jc w:val="left"/>
         <w:rPr>
-          <w:rFonts w:ascii="OpenSans-Bold" w:eastAsia="OpenSans-Bold" w:cs="OpenSans-Bold" w:hint="eastAsia"/>
-          <w:b/>
-          <w:bCs/>
-          <w:color w:val="207AC8"/>
-          <w:kern w:val="0"/>
-          <w:sz w:val="18"/>
-          <w:szCs w:val="18"/>
-        </w:rPr>
-      </w:pPr>
-    </w:p>
-    <w:p>
-      <w:pPr>
-        <w:autoSpaceDE w:val="0"/>
-        <w:autoSpaceDN w:val="0"/>
-        <w:adjustRightInd w:val="0"/>
-        <w:jc w:val="left"/>
-        <w:rPr>
-          <w:rFonts w:ascii="OpenSans-Bold" w:eastAsia="OpenSans-Bold" w:cs="OpenSans-Bold"/>
-          <w:b/>
-          <w:bCs/>
-          <w:color w:val="207AC8"/>
-          <w:kern w:val="0"/>
-          <w:sz w:val="18"/>
-          <w:szCs w:val="18"/>
-        </w:rPr>
-      </w:pPr>
-      <w:r>
-        <w:rPr>
-          <w:rFonts w:ascii="OpenSans-Bold" w:eastAsia="OpenSans-Bold" w:cs="OpenSans-Bold"/>
-          <w:b/>
-          <w:bCs/>
-          <w:color w:val="207AC8"/>
-          <w:kern w:val="0"/>
-          <w:sz w:val="18"/>
-          <w:szCs w:val="18"/>
-        </w:rPr>
-        <w:t>MY CAREER SUMMARY</w:t>
-      </w:r>
-    </w:p>
-    <w:p>
-      <w:pPr>
-        <w:autoSpaceDE w:val="0"/>
-        <w:autoSpaceDN w:val="0"/>
-        <w:adjustRightInd w:val="0"/>
-        <w:jc w:val="left"/>
-        <w:rPr>
-          <w:rFonts w:ascii="Merriweather-Regular" w:eastAsia="Merriweather-Regular" w:cs="Merriweather-Regular"/>
-          <w:color w:val="666666"/>
-          <w:kern w:val="0"/>
-          <w:sz w:val="18"/>
-          <w:szCs w:val="18"/>
-        </w:rPr>
-      </w:pPr>
-      <w:r>
-        <w:rPr>
-          <w:rFonts w:ascii="Merriweather-Regular" w:eastAsia="Merriweather-Regular" w:cs="Merriweather-Regular"/>
-          <w:color w:val="666666"/>
-          <w:kern w:val="0"/>
-          <w:sz w:val="18"/>
-          <w:szCs w:val="18"/>
-        </w:rPr>
-        <w:t>Full-Stack</w:t>
-      </w:r>
-      <w:r>
-        <w:rPr>
-          <w:rFonts w:ascii="Merriweather-Regular" w:eastAsia="Merriweather-Regular" w:cs="Merriweather-Regular"/>
-          <w:color w:val="666666"/>
-          <w:kern w:val="0"/>
-          <w:sz w:val="18"/>
-          <w:szCs w:val="18"/>
-        </w:rPr>
-        <w:t xml:space="preserve"> Web</w:t>
-      </w:r>
-      <w:r>
-        <w:rPr>
-          <w:rFonts w:ascii="Merriweather-Regular" w:eastAsia="Merriweather-Regular" w:cs="Merriweather-Regular"/>
-          <w:color w:val="666666"/>
-          <w:kern w:val="0"/>
-          <w:sz w:val="18"/>
-          <w:szCs w:val="18"/>
-        </w:rPr>
-        <w:t xml:space="preserve"> Developer </w:t>
-      </w:r>
-      <w:r>
-        <w:rPr>
-          <w:rFonts w:ascii="OpenSans-Bold" w:eastAsia="OpenSans-Bold" w:cs="OpenSans-Bold"/>
-          <w:b/>
-          <w:bCs/>
-          <w:color w:val="666666"/>
-          <w:kern w:val="0"/>
-          <w:sz w:val="16"/>
-          <w:szCs w:val="16"/>
-        </w:rPr>
-        <w:t>Aug 1</w:t>
-      </w:r>
-      <w:r>
-        <w:rPr>
-          <w:rFonts w:ascii="OpenSans-Bold" w:eastAsia="OpenSans-Bold" w:cs="OpenSans-Bold"/>
-          <w:b/>
-          <w:bCs/>
-          <w:color w:val="666666"/>
-          <w:kern w:val="0"/>
-          <w:sz w:val="16"/>
-          <w:szCs w:val="16"/>
-        </w:rPr>
-        <w:t>7</w:t>
-      </w:r>
-      <w:r>
-        <w:rPr>
-          <w:rFonts w:ascii="OpenSans-Bold" w:eastAsia="OpenSans-Bold" w:cs="OpenSans-Bold"/>
-          <w:b/>
-          <w:bCs/>
-          <w:color w:val="666666"/>
-          <w:kern w:val="0"/>
-          <w:sz w:val="16"/>
-          <w:szCs w:val="16"/>
-        </w:rPr>
-        <w:t xml:space="preserve"> - PRESENT </w:t>
-      </w:r>
-      <w:r>
-        <w:rPr>
-          <w:rFonts w:ascii="Merriweather-Regular" w:eastAsia="Merriweather-Regular" w:cs="Merriweather-Regular"/>
-          <w:color w:val="666666"/>
-          <w:kern w:val="0"/>
-          <w:sz w:val="18"/>
-          <w:szCs w:val="18"/>
-        </w:rPr>
-        <w:t>Connex World</w:t>
-      </w:r>
-    </w:p>
-    <w:p>
-      <w:pPr>
-        <w:autoSpaceDE w:val="0"/>
-        <w:autoSpaceDN w:val="0"/>
-        <w:adjustRightInd w:val="0"/>
-        <w:jc w:val="left"/>
-        <w:rPr>
-          <w:rFonts w:ascii="Merriweather-Regular" w:eastAsia="Merriweather-Regular" w:cs="Merriweather-Regular"/>
-          <w:color w:val="666666"/>
-          <w:kern w:val="0"/>
-          <w:sz w:val="18"/>
-          <w:szCs w:val="18"/>
-        </w:rPr>
-      </w:pPr>
-      <w:r>
-        <w:rPr>
-          <w:rFonts w:ascii="Merriweather-Regular" w:eastAsia="Merriweather-Regular" w:cs="Merriweather-Regular"/>
-          <w:color w:val="666666"/>
-          <w:kern w:val="0"/>
-          <w:sz w:val="18"/>
-          <w:szCs w:val="18"/>
-        </w:rPr>
-        <w:t>Senior Database Engineer</w:t>
-      </w:r>
-      <w:r>
-        <w:rPr>
-          <w:rFonts w:ascii="Merriweather-Regular" w:eastAsia="Merriweather-Regular" w:cs="Merriweather-Regular"/>
-          <w:color w:val="666666"/>
-          <w:kern w:val="0"/>
-          <w:sz w:val="18"/>
-          <w:szCs w:val="18"/>
-        </w:rPr>
-        <w:t xml:space="preserve"> </w:t>
-      </w:r>
-      <w:r>
-        <w:rPr>
-          <w:rFonts w:ascii="OpenSans-Bold" w:eastAsia="OpenSans-Bold" w:cs="OpenSans-Bold"/>
-          <w:b/>
-          <w:bCs/>
-          <w:color w:val="666666"/>
-          <w:kern w:val="0"/>
-          <w:sz w:val="16"/>
-          <w:szCs w:val="16"/>
-        </w:rPr>
-        <w:t>Jan</w:t>
-      </w:r>
-      <w:r>
-        <w:rPr>
-          <w:rFonts w:ascii="OpenSans-Bold" w:eastAsia="OpenSans-Bold" w:cs="OpenSans-Bold"/>
-          <w:b/>
-          <w:bCs/>
-          <w:color w:val="666666"/>
-          <w:kern w:val="0"/>
-          <w:sz w:val="16"/>
-          <w:szCs w:val="16"/>
-        </w:rPr>
-        <w:t xml:space="preserve"> 1</w:t>
-      </w:r>
-      <w:r>
-        <w:rPr>
-          <w:rFonts w:ascii="OpenSans-Bold" w:eastAsia="OpenSans-Bold" w:cs="OpenSans-Bold"/>
-          <w:b/>
-          <w:bCs/>
-          <w:color w:val="666666"/>
-          <w:kern w:val="0"/>
-          <w:sz w:val="16"/>
-          <w:szCs w:val="16"/>
-        </w:rPr>
-        <w:t>2</w:t>
-      </w:r>
-      <w:r>
-        <w:rPr>
-          <w:rFonts w:ascii="OpenSans-Bold" w:eastAsia="OpenSans-Bold" w:cs="OpenSans-Bold"/>
-          <w:b/>
-          <w:bCs/>
-          <w:color w:val="666666"/>
-          <w:kern w:val="0"/>
-          <w:sz w:val="16"/>
-          <w:szCs w:val="16"/>
-        </w:rPr>
-        <w:t xml:space="preserve"> - </w:t>
-      </w:r>
-      <w:r>
-        <w:rPr>
-          <w:rFonts w:ascii="OpenSans-Bold" w:eastAsia="OpenSans-Bold" w:cs="OpenSans-Bold"/>
-          <w:b/>
-          <w:bCs/>
-          <w:color w:val="666666"/>
-          <w:kern w:val="0"/>
-          <w:sz w:val="16"/>
-          <w:szCs w:val="16"/>
-        </w:rPr>
-        <w:t>Apr</w:t>
-      </w:r>
-      <w:r>
-        <w:rPr>
-          <w:rFonts w:ascii="OpenSans-Bold" w:eastAsia="OpenSans-Bold" w:cs="OpenSans-Bold"/>
-          <w:b/>
-          <w:bCs/>
-          <w:color w:val="666666"/>
-          <w:kern w:val="0"/>
-          <w:sz w:val="16"/>
-          <w:szCs w:val="16"/>
-        </w:rPr>
-        <w:t xml:space="preserve"> 1</w:t>
-      </w:r>
-      <w:r>
-        <w:rPr>
-          <w:rFonts w:ascii="OpenSans-Bold" w:eastAsia="OpenSans-Bold" w:cs="OpenSans-Bold"/>
-          <w:b/>
-          <w:bCs/>
-          <w:color w:val="666666"/>
-          <w:kern w:val="0"/>
-          <w:sz w:val="16"/>
-          <w:szCs w:val="16"/>
-        </w:rPr>
-        <w:t>7</w:t>
-      </w:r>
-      <w:r>
-        <w:rPr>
-          <w:rFonts w:ascii="OpenSans-Bold" w:eastAsia="OpenSans-Bold" w:cs="OpenSans-Bold"/>
-          <w:b/>
-          <w:bCs/>
-          <w:color w:val="666666"/>
-          <w:kern w:val="0"/>
-          <w:sz w:val="16"/>
-          <w:szCs w:val="16"/>
-        </w:rPr>
-        <w:t xml:space="preserve"> </w:t>
-      </w:r>
-      <w:r>
-        <w:rPr>
-          <w:rFonts w:ascii="Merriweather-Regular" w:eastAsia="Merriweather-Regular" w:cs="Merriweather-Regular"/>
-          <w:color w:val="666666"/>
-          <w:kern w:val="0"/>
-          <w:sz w:val="18"/>
-          <w:szCs w:val="18"/>
-        </w:rPr>
-        <w:t>IGT</w:t>
-      </w:r>
-    </w:p>
-    <w:p>
-      <w:pPr>
-        <w:autoSpaceDE w:val="0"/>
-        <w:autoSpaceDN w:val="0"/>
-        <w:adjustRightInd w:val="0"/>
-        <w:jc w:val="left"/>
-        <w:rPr>
-          <w:rFonts w:ascii="Merriweather-Regular" w:eastAsia="Merriweather-Regular" w:cs="Merriweather-Regular"/>
-          <w:color w:val="666666"/>
-          <w:kern w:val="0"/>
-          <w:sz w:val="18"/>
-          <w:szCs w:val="18"/>
-        </w:rPr>
-      </w:pPr>
-      <w:r>
-        <w:rPr>
-          <w:rFonts w:ascii="Merriweather-Regular" w:eastAsia="Merriweather-Regular" w:cs="Merriweather-Regular"/>
-          <w:color w:val="666666"/>
-          <w:kern w:val="0"/>
-          <w:sz w:val="18"/>
-          <w:szCs w:val="18"/>
-        </w:rPr>
-        <w:t>Database Consultant</w:t>
-      </w:r>
-      <w:r>
-        <w:rPr>
-          <w:rFonts w:ascii="Merriweather-Regular" w:eastAsia="Merriweather-Regular" w:cs="Merriweather-Regular"/>
-          <w:color w:val="666666"/>
-          <w:kern w:val="0"/>
-          <w:sz w:val="18"/>
-          <w:szCs w:val="18"/>
-        </w:rPr>
-        <w:t xml:space="preserve"> </w:t>
-      </w:r>
-      <w:r>
-        <w:rPr>
-          <w:rFonts w:ascii="OpenSans-Bold" w:eastAsia="OpenSans-Bold" w:cs="OpenSans-Bold"/>
-          <w:b/>
-          <w:bCs/>
-          <w:color w:val="666666"/>
-          <w:kern w:val="0"/>
-          <w:sz w:val="16"/>
-          <w:szCs w:val="16"/>
-        </w:rPr>
-        <w:t>Sep</w:t>
-      </w:r>
-      <w:r>
-        <w:rPr>
-          <w:rFonts w:ascii="OpenSans-Bold" w:eastAsia="OpenSans-Bold" w:cs="OpenSans-Bold"/>
-          <w:b/>
-          <w:bCs/>
-          <w:color w:val="666666"/>
-          <w:kern w:val="0"/>
-          <w:sz w:val="16"/>
-          <w:szCs w:val="16"/>
-        </w:rPr>
-        <w:t xml:space="preserve"> 11 - </w:t>
-      </w:r>
-      <w:r>
-        <w:rPr>
-          <w:rFonts w:ascii="OpenSans-Bold" w:eastAsia="OpenSans-Bold" w:cs="OpenSans-Bold"/>
-          <w:b/>
-          <w:bCs/>
-          <w:color w:val="666666"/>
-          <w:kern w:val="0"/>
-          <w:sz w:val="16"/>
-          <w:szCs w:val="16"/>
-        </w:rPr>
-        <w:t>Jan</w:t>
-      </w:r>
-      <w:r>
-        <w:rPr>
-          <w:rFonts w:ascii="OpenSans-Bold" w:eastAsia="OpenSans-Bold" w:cs="OpenSans-Bold"/>
-          <w:b/>
-          <w:bCs/>
-          <w:color w:val="666666"/>
-          <w:kern w:val="0"/>
-          <w:sz w:val="16"/>
-          <w:szCs w:val="16"/>
-        </w:rPr>
-        <w:t xml:space="preserve"> 1</w:t>
-      </w:r>
-      <w:r>
-        <w:rPr>
-          <w:rFonts w:ascii="OpenSans-Bold" w:eastAsia="OpenSans-Bold" w:cs="OpenSans-Bold"/>
-          <w:b/>
-          <w:bCs/>
-          <w:color w:val="666666"/>
-          <w:kern w:val="0"/>
-          <w:sz w:val="16"/>
-          <w:szCs w:val="16"/>
-        </w:rPr>
-        <w:t>2</w:t>
-      </w:r>
-      <w:r>
-        <w:rPr>
-          <w:rFonts w:ascii="OpenSans-Bold" w:eastAsia="OpenSans-Bold" w:cs="OpenSans-Bold"/>
-          <w:b/>
-          <w:bCs/>
-          <w:color w:val="666666"/>
-          <w:kern w:val="0"/>
-          <w:sz w:val="16"/>
-          <w:szCs w:val="16"/>
-        </w:rPr>
-        <w:t xml:space="preserve"> </w:t>
-      </w:r>
-      <w:r>
-        <w:rPr>
-          <w:rFonts w:ascii="Merriweather-Regular" w:eastAsia="Merriweather-Regular" w:cs="Merriweather-Regular"/>
-          <w:color w:val="666666"/>
-          <w:kern w:val="0"/>
-          <w:sz w:val="18"/>
-          <w:szCs w:val="18"/>
-        </w:rPr>
-        <w:t xml:space="preserve">Beijing </w:t>
-      </w:r>
-      <w:r>
-        <w:rPr>
-          <w:rFonts w:ascii="Merriweather-Regular" w:eastAsia="Merriweather-Regular" w:cs="Merriweather-Regular"/>
-          <w:color w:val="666666"/>
-          <w:kern w:val="0"/>
-          <w:sz w:val="18"/>
-          <w:szCs w:val="18"/>
-        </w:rPr>
-        <w:t>Ideadata</w:t>
-      </w:r>
-    </w:p>
-    <w:p>
-      <w:pPr>
-        <w:autoSpaceDE w:val="0"/>
-        <w:autoSpaceDN w:val="0"/>
-        <w:adjustRightInd w:val="0"/>
-        <w:jc w:val="left"/>
-        <w:rPr>
-          <w:rFonts w:ascii="Merriweather-Regular" w:eastAsia="Merriweather-Regular" w:cs="Merriweather-Regular"/>
-          <w:color w:val="666666"/>
-          <w:kern w:val="0"/>
-          <w:sz w:val="18"/>
-          <w:szCs w:val="18"/>
-        </w:rPr>
-      </w:pPr>
-      <w:r>
-        <w:rPr>
-          <w:rFonts w:ascii="Merriweather-Regular" w:eastAsia="Merriweather-Regular" w:cs="Merriweather-Regular"/>
-          <w:color w:val="666666"/>
-          <w:kern w:val="0"/>
-          <w:sz w:val="18"/>
-          <w:szCs w:val="18"/>
-        </w:rPr>
-        <w:t>Database Engineer/Administrator</w:t>
-      </w:r>
-      <w:r>
-        <w:rPr>
-          <w:rFonts w:ascii="Merriweather-Regular" w:eastAsia="Merriweather-Regular" w:cs="Merriweather-Regular"/>
-          <w:color w:val="666666"/>
-          <w:kern w:val="0"/>
-          <w:sz w:val="18"/>
-          <w:szCs w:val="18"/>
-        </w:rPr>
-        <w:t xml:space="preserve"> </w:t>
-      </w:r>
-      <w:r>
-        <w:rPr>
-          <w:rFonts w:ascii="OpenSans-Bold" w:eastAsia="OpenSans-Bold" w:cs="OpenSans-Bold"/>
-          <w:b/>
-          <w:bCs/>
-          <w:color w:val="666666"/>
-          <w:kern w:val="0"/>
-          <w:sz w:val="16"/>
-          <w:szCs w:val="16"/>
-        </w:rPr>
-        <w:t>Jan</w:t>
-      </w:r>
-      <w:r>
-        <w:rPr>
-          <w:rFonts w:ascii="OpenSans-Bold" w:eastAsia="OpenSans-Bold" w:cs="OpenSans-Bold"/>
-          <w:b/>
-          <w:bCs/>
-          <w:color w:val="666666"/>
-          <w:kern w:val="0"/>
-          <w:sz w:val="16"/>
-          <w:szCs w:val="16"/>
-        </w:rPr>
-        <w:t xml:space="preserve"> 0</w:t>
-      </w:r>
-      <w:r>
-        <w:rPr>
-          <w:rFonts w:ascii="OpenSans-Bold" w:eastAsia="OpenSans-Bold" w:cs="OpenSans-Bold"/>
-          <w:b/>
-          <w:bCs/>
-          <w:color w:val="666666"/>
-          <w:kern w:val="0"/>
-          <w:sz w:val="16"/>
-          <w:szCs w:val="16"/>
-        </w:rPr>
-        <w:t>8</w:t>
-      </w:r>
-      <w:r>
-        <w:rPr>
-          <w:rFonts w:ascii="OpenSans-Bold" w:eastAsia="OpenSans-Bold" w:cs="OpenSans-Bold"/>
-          <w:b/>
-          <w:bCs/>
-          <w:color w:val="666666"/>
-          <w:kern w:val="0"/>
-          <w:sz w:val="16"/>
-          <w:szCs w:val="16"/>
-        </w:rPr>
-        <w:t xml:space="preserve"> - </w:t>
-      </w:r>
-      <w:r>
-        <w:rPr>
-          <w:rFonts w:ascii="OpenSans-Bold" w:eastAsia="OpenSans-Bold" w:cs="OpenSans-Bold"/>
-          <w:b/>
-          <w:bCs/>
-          <w:color w:val="666666"/>
-          <w:kern w:val="0"/>
-          <w:sz w:val="16"/>
-          <w:szCs w:val="16"/>
-        </w:rPr>
-        <w:t>Sep</w:t>
-      </w:r>
-      <w:r>
-        <w:rPr>
-          <w:rFonts w:ascii="OpenSans-Bold" w:eastAsia="OpenSans-Bold" w:cs="OpenSans-Bold"/>
-          <w:b/>
-          <w:bCs/>
-          <w:color w:val="666666"/>
-          <w:kern w:val="0"/>
-          <w:sz w:val="16"/>
-          <w:szCs w:val="16"/>
-        </w:rPr>
-        <w:t xml:space="preserve"> 11 </w:t>
-      </w:r>
-      <w:r>
-        <w:rPr>
-          <w:rFonts w:ascii="Merriweather-Regular" w:eastAsia="Merriweather-Regular" w:cs="Merriweather-Regular"/>
-          <w:color w:val="666666"/>
-          <w:kern w:val="0"/>
-          <w:sz w:val="18"/>
-          <w:szCs w:val="18"/>
-        </w:rPr>
-        <w:t>Beijing Run</w:t>
-      </w:r>
-    </w:p>
-    <w:p>
-      <w:pPr>
-        <w:autoSpaceDE w:val="0"/>
-        <w:autoSpaceDN w:val="0"/>
-        <w:adjustRightInd w:val="0"/>
-        <w:jc w:val="left"/>
-        <w:rPr>
-          <w:rFonts w:ascii="OpenSans-Bold" w:eastAsia="OpenSans-Bold" w:cs="OpenSans-Bold"/>
-          <w:b/>
-          <w:bCs/>
-          <w:color w:val="207AC8"/>
-          <w:kern w:val="0"/>
-          <w:sz w:val="18"/>
-          <w:szCs w:val="18"/>
-        </w:rPr>
-      </w:pPr>
-    </w:p>
-    <w:p>
-      <w:pPr>
-        <w:autoSpaceDE w:val="0"/>
-        <w:autoSpaceDN w:val="0"/>
-        <w:adjustRightInd w:val="0"/>
-        <w:jc w:val="left"/>
-        <w:rPr>
-          <w:rFonts w:ascii="OpenSans-Bold" w:eastAsia="OpenSans-Bold" w:cs="OpenSans-Bold" w:hint="eastAsia"/>
+          <w:rFonts w:ascii="OpenSans-Bold" w:eastAsia="OpenSans-Bold" w:cs="OpenSans-Bold"/>
           <w:b/>
           <w:bCs/>
           <w:color w:val="207AC8"/>
@@ -1435,7 +1412,7 @@
         <w:adjustRightInd w:val="0"/>
         <w:jc w:val="left"/>
         <w:rPr>
-          <w:rFonts w:ascii="Merriweather-Regular" w:eastAsia="Merriweather-Regular" w:cs="Merriweather-Regular" w:hint="eastAsia"/>
+          <w:rFonts w:ascii="Merriweather-Regular" w:eastAsia="Merriweather-Regular" w:cs="Merriweather-Regular"/>
           <w:color w:val="666666"/>
           <w:kern w:val="0"/>
           <w:sz w:val="18"/>
@@ -1470,47 +1447,7 @@
           <w:sz w:val="18"/>
           <w:szCs w:val="18"/>
         </w:rPr>
-        <w:t>Built all documents for this startup company, e.g. Requirements</w:t>
-      </w:r>
-      <w:r>
-        <w:rPr>
-          <w:rFonts w:ascii="Merriweather-Regular" w:eastAsia="Merriweather-Regular" w:cs="Merriweather-Regular"/>
-          <w:color w:val="666666"/>
-          <w:kern w:val="0"/>
-          <w:sz w:val="18"/>
-          <w:szCs w:val="18"/>
-        </w:rPr>
-        <w:t xml:space="preserve"> docs</w:t>
-      </w:r>
-      <w:r>
-        <w:rPr>
-          <w:rFonts w:ascii="Merriweather-Regular" w:eastAsia="Merriweather-Regular" w:cs="Merriweather-Regular"/>
-          <w:color w:val="666666"/>
-          <w:kern w:val="0"/>
-          <w:sz w:val="18"/>
-          <w:szCs w:val="18"/>
-        </w:rPr>
-        <w:t>, Test cases</w:t>
-      </w:r>
-      <w:r>
-        <w:rPr>
-          <w:rFonts w:ascii="Merriweather-Regular" w:eastAsia="Merriweather-Regular" w:cs="Merriweather-Regular"/>
-          <w:color w:val="666666"/>
-          <w:kern w:val="0"/>
-          <w:sz w:val="18"/>
-          <w:szCs w:val="18"/>
-        </w:rPr>
-        <w:t xml:space="preserve"> docs</w:t>
-      </w:r>
-      <w:r>
-        <w:rPr>
-          <w:rFonts w:ascii="Merriweather-Regular" w:eastAsia="Merriweather-Regular" w:cs="Merriweather-Regular"/>
-          <w:color w:val="666666"/>
-          <w:kern w:val="0"/>
-          <w:sz w:val="18"/>
-          <w:szCs w:val="18"/>
-        </w:rPr>
-        <w:t>, Design docs, business card and ppt template.</w:t>
+        <w:t>Built all documents for this startup company, e.g. Requirements docs, Test cases docs, Design docs, business card and ppt template.</w:t>
       </w:r>
     </w:p>
     <w:p>
@@ -2189,7 +2126,7 @@
         <w:adjustRightInd w:val="0"/>
         <w:jc w:val="left"/>
         <w:rPr>
-          <w:rFonts w:ascii="OpenSans-Bold" w:eastAsia="OpenSans-Bold" w:cs="OpenSans-Bold" w:hint="eastAsia"/>
+          <w:rFonts w:ascii="OpenSans-Bold" w:eastAsia="OpenSans-Bold" w:cs="OpenSans-Bold"/>
           <w:b/>
           <w:bCs/>
           <w:color w:val="666666"/>
@@ -2440,7 +2377,7 @@
         <w:adjustRightInd w:val="0"/>
         <w:jc w:val="left"/>
         <w:rPr>
-          <w:rFonts w:ascii="Merriweather-Regular" w:eastAsia="Merriweather-Regular" w:cs="Merriweather-Regular" w:hint="eastAsia"/>
+          <w:rFonts w:ascii="Merriweather-Regular" w:eastAsia="Merriweather-Regular" w:cs="Merriweather-Regular"/>
           <w:color w:val="666666"/>
           <w:kern w:val="0"/>
           <w:sz w:val="18"/>
@@ -2701,6 +2638,15 @@
           <w:sz w:val="18"/>
           <w:szCs w:val="18"/>
         </w:rPr>
+        <w:t>,</w:t>
+      </w:r>
+      <w:r>
+        <w:rPr>
+          <w:rFonts w:ascii="Merriweather-Regular" w:eastAsia="Merriweather-Regular" w:cs="Merriweather-Regular"/>
+          <w:color w:val="666666"/>
+          <w:sz w:val="18"/>
+          <w:szCs w:val="18"/>
+        </w:rPr>
         <w:t xml:space="preserve"> </w:t>
       </w:r>
       <w:r>
@@ -2719,6 +2665,15 @@
           <w:sz w:val="18"/>
           <w:szCs w:val="18"/>
         </w:rPr>
+        <w:t>,</w:t>
+      </w:r>
+      <w:r>
+        <w:rPr>
+          <w:rFonts w:ascii="Merriweather-Regular" w:eastAsia="Merriweather-Regular" w:cs="Merriweather-Regular"/>
+          <w:color w:val="666666"/>
+          <w:sz w:val="18"/>
+          <w:szCs w:val="18"/>
+        </w:rPr>
         <w:t xml:space="preserve"> </w:t>
       </w:r>
       <w:r>
@@ -2741,6 +2696,15 @@
       </w:r>
       <w:r>
         <w:rPr>
+          <w:rFonts w:ascii="Merriweather-Regular" w:eastAsia="Merriweather-Regular" w:cs="Merriweather-Regular"/>
+          <w:color w:val="666666"/>
+          <w:sz w:val="18"/>
+          <w:szCs w:val="18"/>
+        </w:rPr>
+        <w:t>,</w:t>
+      </w:r>
+      <w:r>
+        <w:rPr>
           <w:rFonts w:ascii="Merriweather-Regular" w:eastAsia="Merriweather-Regular" w:cs="Merriweather-Regular" w:hint="eastAsia"/>
           <w:color w:val="666666"/>
           <w:sz w:val="18"/>
@@ -2759,6 +2723,15 @@
       </w:r>
       <w:r>
         <w:rPr>
+          <w:rFonts w:ascii="Merriweather-Regular" w:eastAsia="Merriweather-Regular" w:cs="Merriweather-Regular"/>
+          <w:color w:val="666666"/>
+          <w:sz w:val="18"/>
+          <w:szCs w:val="18"/>
+        </w:rPr>
+        <w:t>,</w:t>
+      </w:r>
+      <w:r>
+        <w:rPr>
           <w:rFonts w:ascii="Merriweather-Regular" w:eastAsia="Merriweather-Regular" w:cs="Merriweather-Regular" w:hint="eastAsia"/>
           <w:color w:val="666666"/>
           <w:sz w:val="18"/>
@@ -2782,19 +2755,44 @@
           <w:sz w:val="18"/>
           <w:szCs w:val="18"/>
         </w:rPr>
+        <w:t>,</w:t>
+      </w:r>
+      <w:r>
+        <w:rPr>
+          <w:rFonts w:ascii="Merriweather-Regular" w:eastAsia="Merriweather-Regular" w:cs="Merriweather-Regular"/>
+          <w:color w:val="666666"/>
+          <w:sz w:val="18"/>
+          <w:szCs w:val="18"/>
+        </w:rPr>
         <w:t xml:space="preserve"> </w:t>
       </w:r>
-      <w:proofErr w:type="spellStart"/>
-      <w:r>
-        <w:rPr>
-          <w:rFonts w:ascii="Merriweather-Regular" w:eastAsia="Merriweather-Regular" w:cs="Merriweather-Regular"/>
-          <w:color w:val="666666"/>
-          <w:sz w:val="18"/>
-          <w:szCs w:val="18"/>
-        </w:rPr>
-        <w:t>Shellscript</w:t>
-      </w:r>
-      <w:proofErr w:type="spellEnd"/>
+      <w:r>
+        <w:rPr>
+          <w:rFonts w:ascii="Merriweather-Regular" w:eastAsia="Merriweather-Regular" w:cs="Merriweather-Regular"/>
+          <w:color w:val="666666"/>
+          <w:sz w:val="18"/>
+          <w:szCs w:val="18"/>
+        </w:rPr>
+        <w:t>Shell</w:t>
+      </w:r>
+      <w:r>
+        <w:rPr>
+          <w:rFonts w:ascii="Merriweather-Regular" w:eastAsia="Merriweather-Regular" w:cs="Merriweather-Regular"/>
+          <w:color w:val="666666"/>
+          <w:sz w:val="18"/>
+          <w:szCs w:val="18"/>
+        </w:rPr>
+        <w:t xml:space="preserve"> </w:t>
+      </w:r>
+      <w:r>
+        <w:rPr>
+          <w:rFonts w:ascii="Merriweather-Regular" w:eastAsia="Merriweather-Regular" w:cs="Merriweather-Regular"/>
+          <w:color w:val="666666"/>
+          <w:sz w:val="18"/>
+          <w:szCs w:val="18"/>
+        </w:rPr>
+        <w:t>script</w:t>
+      </w:r>
     </w:p>
     <w:p>
       <w:pPr>
@@ -2844,6 +2842,15 @@
           <w:sz w:val="18"/>
           <w:szCs w:val="18"/>
         </w:rPr>
+        <w:t>.</w:t>
+      </w:r>
+      <w:r>
+        <w:rPr>
+          <w:rFonts w:ascii="Merriweather-Regular" w:eastAsia="Merriweather-Regular" w:cs="Merriweather-Regular"/>
+          <w:color w:val="666666"/>
+          <w:sz w:val="18"/>
+          <w:szCs w:val="18"/>
+        </w:rPr>
         <w:t xml:space="preserve"> </w:t>
       </w:r>
       <w:r>
@@ -2860,7 +2867,7 @@
       <w:pPr>
         <w:pStyle w:val="Default"/>
         <w:rPr>
-          <w:rFonts w:ascii="Merriweather-Regular" w:eastAsia="Merriweather-Regular" w:cs="Merriweather-Regular" w:hint="eastAsia"/>
+          <w:rFonts w:ascii="Merriweather-Regular" w:eastAsia="Merriweather-Regular" w:cs="Merriweather-Regular"/>
           <w:color w:val="666666"/>
           <w:sz w:val="18"/>
           <w:szCs w:val="18"/>
@@ -3357,61 +3364,61 @@
       <w:pPr>
         <w:pStyle w:val="Default"/>
         <w:rPr>
-          <w:rFonts w:ascii="OpenSans-Italic" w:eastAsia="OpenSans-Italic" w:cs="OpenSans-Italic" w:hint="eastAsia"/>
-          <w:i/>
-          <w:iCs/>
-          <w:sz w:val="18"/>
-          <w:szCs w:val="18"/>
-        </w:rPr>
-      </w:pPr>
-      <w:r>
-        <w:rPr>
-          <w:rFonts w:ascii="OpenSans-Bold" w:eastAsia="OpenSans-Bold" w:cs="OpenSans-Bold"/>
-          <w:b/>
-          <w:bCs/>
-          <w:sz w:val="18"/>
-          <w:szCs w:val="18"/>
-        </w:rPr>
-        <w:t>RGS</w:t>
-      </w:r>
-      <w:r>
-        <w:rPr>
-          <w:rFonts w:ascii="OpenSans-Bold" w:eastAsia="OpenSans-Bold" w:cs="OpenSans-Bold"/>
-          <w:b/>
-          <w:bCs/>
-          <w:sz w:val="18"/>
-          <w:szCs w:val="18"/>
-        </w:rPr>
-        <w:t xml:space="preserve"> </w:t>
-      </w:r>
-      <w:r>
-        <w:rPr>
-          <w:rFonts w:ascii="OpenSans-Bold" w:eastAsia="OpenSans-Bold" w:cs="OpenSans-Bold" w:hint="eastAsia"/>
-          <w:b/>
-          <w:bCs/>
-          <w:sz w:val="18"/>
-          <w:szCs w:val="18"/>
-        </w:rPr>
-        <w:t>—</w:t>
-      </w:r>
-      <w:r>
-        <w:rPr>
-          <w:rFonts w:ascii="OpenSans-Bold" w:eastAsia="OpenSans-Bold" w:cs="OpenSans-Bold"/>
-          <w:b/>
-          <w:bCs/>
-          <w:sz w:val="18"/>
-          <w:szCs w:val="18"/>
-        </w:rPr>
-        <w:t xml:space="preserve"> </w:t>
-      </w:r>
-      <w:r>
-        <w:rPr>
           <w:rFonts w:ascii="OpenSans-Italic" w:eastAsia="OpenSans-Italic" w:cs="OpenSans-Italic"/>
           <w:i/>
           <w:iCs/>
           <w:sz w:val="18"/>
           <w:szCs w:val="18"/>
         </w:rPr>
+      </w:pPr>
+      <w:r>
+        <w:rPr>
+          <w:rFonts w:ascii="OpenSans-Bold" w:eastAsia="OpenSans-Bold" w:cs="OpenSans-Bold"/>
+          <w:b/>
+          <w:bCs/>
+          <w:sz w:val="18"/>
+          <w:szCs w:val="18"/>
+        </w:rPr>
+        <w:t>RGS</w:t>
+      </w:r>
+      <w:r>
+        <w:rPr>
+          <w:rFonts w:ascii="OpenSans-Bold" w:eastAsia="OpenSans-Bold" w:cs="OpenSans-Bold"/>
+          <w:b/>
+          <w:bCs/>
+          <w:sz w:val="18"/>
+          <w:szCs w:val="18"/>
+        </w:rPr>
+        <w:t xml:space="preserve"> </w:t>
+      </w:r>
+      <w:r>
+        <w:rPr>
+          <w:rFonts w:ascii="OpenSans-Bold" w:eastAsia="OpenSans-Bold" w:cs="OpenSans-Bold" w:hint="eastAsia"/>
+          <w:b/>
+          <w:bCs/>
+          <w:sz w:val="18"/>
+          <w:szCs w:val="18"/>
+        </w:rPr>
+        <w:t>—</w:t>
+      </w:r>
+      <w:r>
+        <w:rPr>
+          <w:rFonts w:ascii="OpenSans-Bold" w:eastAsia="OpenSans-Bold" w:cs="OpenSans-Bold"/>
+          <w:b/>
+          <w:bCs/>
+          <w:sz w:val="18"/>
+          <w:szCs w:val="18"/>
+        </w:rPr>
+        <w:t xml:space="preserve"> </w:t>
+      </w:r>
+      <w:r>
+        <w:rPr>
+          <w:rFonts w:ascii="OpenSans-Italic" w:eastAsia="OpenSans-Italic" w:cs="OpenSans-Italic"/>
+          <w:i/>
+          <w:iCs/>
+          <w:sz w:val="18"/>
+          <w:szCs w:val="18"/>
+        </w:rPr>
         <w:t>Remote Game System</w:t>
       </w:r>
     </w:p>
@@ -3488,16 +3495,6 @@
           <w:szCs w:val="16"/>
         </w:rPr>
         <w:t xml:space="preserve"> </w:t>
-      </w:r>
-      <w:r>
-        <w:rPr>
-          <w:rFonts w:ascii="Merriweather-Regular" w:eastAsia="Merriweather-Regular" w:cs="Merriweather-Regular"/>
-          <w:color w:val="666666"/>
-          <w:kern w:val="0"/>
-          <w:sz w:val="16"/>
-          <w:szCs w:val="16"/>
-        </w:rPr>
-        <w:t>services for our customers such</w:t>
       </w:r>
     </w:p>
     <w:p>
@@ -4381,6 +4378,17 @@
         <w:adjustRightInd w:val="0"/>
         <w:jc w:val="left"/>
         <w:rPr>
+          <w:rFonts w:ascii="Malgun Gothic" w:eastAsia="Malgun Gothic" w:hAnsi="Malgun Gothic" w:cs="OpenSans-Bold"/>
+          <w:b/>
+          <w:bCs/>
+          <w:color w:val="00B0F0"/>
+          <w:kern w:val="0"/>
+          <w:sz w:val="18"/>
+          <w:szCs w:val="18"/>
+        </w:rPr>
+      </w:pPr>
+      <w:r>
+        <w:rPr>
           <w:rFonts w:ascii="Malgun Gothic" w:eastAsia="Malgun Gothic" w:hAnsi="Malgun Gothic" w:cs="OpenSans-Bold" w:hint="eastAsia"/>
           <w:b/>
           <w:bCs/>
@@ -4389,10 +4397,11 @@
           <w:sz w:val="18"/>
           <w:szCs w:val="18"/>
         </w:rPr>
-      </w:pPr>
-      <w:r>
-        <w:rPr>
-          <w:rFonts w:ascii="Malgun Gothic" w:eastAsia="Malgun Gothic" w:hAnsi="Malgun Gothic" w:cs="OpenSans-Bold" w:hint="eastAsia"/>
+        <w:t>A</w:t>
+      </w:r>
+      <w:r>
+        <w:rPr>
+          <w:rFonts w:ascii="Malgun Gothic" w:eastAsia="Malgun Gothic" w:hAnsi="Malgun Gothic" w:cs="OpenSans-Bold"/>
           <w:b/>
           <w:bCs/>
           <w:color w:val="00B0F0"/>
@@ -4400,18 +4409,6 @@
           <w:sz w:val="18"/>
           <w:szCs w:val="18"/>
         </w:rPr>
-        <w:t>A</w:t>
-      </w:r>
-      <w:r>
-        <w:rPr>
-          <w:rFonts w:ascii="Malgun Gothic" w:eastAsia="Malgun Gothic" w:hAnsi="Malgun Gothic" w:cs="OpenSans-Bold"/>
-          <w:b/>
-          <w:bCs/>
-          <w:color w:val="00B0F0"/>
-          <w:kern w:val="0"/>
-          <w:sz w:val="18"/>
-          <w:szCs w:val="18"/>
-        </w:rPr>
         <w:t>ll grade A</w:t>
       </w:r>
     </w:p>
@@ -4443,17 +4440,15 @@
         </w:rPr>
         <w:t>JUL 2017 - JUL 2018</w:t>
       </w:r>
-      <w:bookmarkStart w:id="0" w:name="_GoBack"/>
-      <w:bookmarkEnd w:id="0"/>
-    </w:p>
-    <w:p>
-      <w:pPr>
-        <w:autoSpaceDE w:val="0"/>
-        <w:autoSpaceDN w:val="0"/>
-        <w:adjustRightInd w:val="0"/>
-        <w:jc w:val="left"/>
-        <w:rPr>
-          <w:rFonts w:ascii="OpenSans-Bold" w:eastAsia="OpenSans-Bold" w:cs="OpenSans-Bold" w:hint="eastAsia"/>
+    </w:p>
+    <w:p>
+      <w:pPr>
+        <w:autoSpaceDE w:val="0"/>
+        <w:autoSpaceDN w:val="0"/>
+        <w:adjustRightInd w:val="0"/>
+        <w:jc w:val="left"/>
+        <w:rPr>
+          <w:rFonts w:ascii="OpenSans-Bold" w:eastAsia="OpenSans-Bold" w:cs="OpenSans-Bold"/>
           <w:b/>
           <w:bCs/>
           <w:color w:val="666666"/>
@@ -4640,7 +4635,7 @@
         <w:adjustRightInd w:val="0"/>
         <w:jc w:val="left"/>
         <w:rPr>
-          <w:rFonts w:ascii="OpenSans-Bold" w:eastAsia="OpenSans-Bold" w:cs="OpenSans-Bold" w:hint="eastAsia"/>
+          <w:rFonts w:ascii="OpenSans-Bold" w:eastAsia="OpenSans-Bold" w:cs="OpenSans-Bold"/>
           <w:b/>
           <w:bCs/>
           <w:color w:val="207AC8"/>
@@ -4823,7 +4818,7 @@
         <w:adjustRightInd w:val="0"/>
         <w:jc w:val="left"/>
         <w:rPr>
-          <w:rFonts w:ascii="OpenSans-Bold" w:eastAsia="OpenSans-Bold" w:cs="OpenSans-Bold" w:hint="eastAsia"/>
+          <w:rFonts w:ascii="OpenSans-Bold" w:eastAsia="OpenSans-Bold" w:cs="OpenSans-Bold"/>
           <w:b/>
           <w:bCs/>
           <w:color w:val="207AC8"/>
@@ -4989,129 +4984,6 @@
         <w:adjustRightInd w:val="0"/>
         <w:jc w:val="left"/>
         <w:rPr>
-          <w:rFonts w:ascii="Merriweather-Italic" w:eastAsia="Merriweather-Italic" w:cs="Merriweather-Italic" w:hint="eastAsia"/>
-          <w:i/>
-          <w:iCs/>
-          <w:color w:val="000000"/>
-          <w:kern w:val="0"/>
-          <w:sz w:val="22"/>
-        </w:rPr>
-      </w:pPr>
-    </w:p>
-    <w:p>
-      <w:pPr>
-        <w:autoSpaceDE w:val="0"/>
-        <w:autoSpaceDN w:val="0"/>
-        <w:adjustRightInd w:val="0"/>
-        <w:jc w:val="left"/>
-        <w:rPr>
-          <w:rFonts w:ascii="Merriweather-Regular" w:eastAsia="Merriweather-Regular" w:cs="Merriweather-Regular"/>
-          <w:color w:val="666666"/>
-          <w:kern w:val="0"/>
-          <w:sz w:val="16"/>
-          <w:szCs w:val="16"/>
-        </w:rPr>
-      </w:pPr>
-      <w:r>
-        <w:rPr>
-          <w:rFonts w:ascii="Merriweather-Regular" w:eastAsia="Merriweather-Regular" w:cs="Merriweather-Regular"/>
-          <w:color w:val="666666"/>
-          <w:kern w:val="0"/>
-          <w:sz w:val="16"/>
-          <w:szCs w:val="16"/>
-        </w:rPr>
-        <w:t>as player games, deposit,</w:t>
-      </w:r>
-      <w:r>
-        <w:rPr>
-          <w:rFonts w:ascii="Merriweather-Regular" w:eastAsia="Merriweather-Regular" w:cs="Merriweather-Regular" w:hint="eastAsia"/>
-          <w:color w:val="666666"/>
-          <w:kern w:val="0"/>
-          <w:sz w:val="16"/>
-          <w:szCs w:val="16"/>
-        </w:rPr>
-        <w:t xml:space="preserve"> </w:t>
-      </w:r>
-    </w:p>
-    <w:p>
-      <w:pPr>
-        <w:autoSpaceDE w:val="0"/>
-        <w:autoSpaceDN w:val="0"/>
-        <w:adjustRightInd w:val="0"/>
-        <w:jc w:val="left"/>
-        <w:rPr>
-          <w:rFonts w:ascii="Merriweather-Regular" w:eastAsia="Merriweather-Regular" w:cs="Merriweather-Regular"/>
-          <w:color w:val="666666"/>
-          <w:kern w:val="0"/>
-          <w:sz w:val="16"/>
-          <w:szCs w:val="16"/>
-        </w:rPr>
-      </w:pPr>
-      <w:r>
-        <w:rPr>
-          <w:rFonts w:ascii="Merriweather-Regular" w:eastAsia="Merriweather-Regular" w:cs="Merriweather-Regular"/>
-          <w:color w:val="666666"/>
-          <w:kern w:val="0"/>
-          <w:sz w:val="16"/>
-          <w:szCs w:val="16"/>
-        </w:rPr>
-        <w:t>withdraw, promotion configuration, device configuration and so on. It</w:t>
-      </w:r>
-    </w:p>
-    <w:p>
-      <w:pPr>
-        <w:autoSpaceDE w:val="0"/>
-        <w:autoSpaceDN w:val="0"/>
-        <w:adjustRightInd w:val="0"/>
-        <w:jc w:val="left"/>
-        <w:rPr>
-          <w:rFonts w:ascii="Merriweather-Regular" w:eastAsia="Merriweather-Regular" w:cs="Merriweather-Regular"/>
-          <w:color w:val="666666"/>
-          <w:kern w:val="0"/>
-          <w:sz w:val="16"/>
-          <w:szCs w:val="16"/>
-        </w:rPr>
-      </w:pPr>
-      <w:r>
-        <w:rPr>
-          <w:rFonts w:ascii="Merriweather-Regular" w:eastAsia="Merriweather-Regular" w:cs="Merriweather-Regular"/>
-          <w:color w:val="666666"/>
-          <w:kern w:val="0"/>
-          <w:sz w:val="16"/>
-          <w:szCs w:val="16"/>
-        </w:rPr>
-        <w:t xml:space="preserve">supports all kinds of PC and mobile devices (mobile phone, pad and so on). It is the core product in </w:t>
-      </w:r>
-      <w:proofErr w:type="spellStart"/>
-      <w:r>
-        <w:rPr>
-          <w:rFonts w:ascii="Merriweather-Regular" w:eastAsia="Merriweather-Regular" w:cs="Merriweather-Regular"/>
-          <w:color w:val="666666"/>
-          <w:kern w:val="0"/>
-          <w:sz w:val="16"/>
-          <w:szCs w:val="16"/>
-        </w:rPr>
-        <w:t>IGTi</w:t>
-      </w:r>
-      <w:proofErr w:type="spellEnd"/>
-      <w:r>
-        <w:rPr>
-          <w:rFonts w:ascii="Merriweather-Regular" w:eastAsia="Merriweather-Regular" w:cs="Merriweather-Regular"/>
-          <w:color w:val="666666"/>
-          <w:kern w:val="0"/>
-          <w:sz w:val="16"/>
-          <w:szCs w:val="16"/>
-        </w:rPr>
-        <w:t>.</w:t>
-      </w:r>
-    </w:p>
-    <w:p>
-      <w:pPr>
-        <w:autoSpaceDE w:val="0"/>
-        <w:autoSpaceDN w:val="0"/>
-        <w:adjustRightInd w:val="0"/>
-        <w:jc w:val="left"/>
-        <w:rPr>
           <w:rFonts w:ascii="Merriweather-Italic" w:eastAsia="Merriweather-Italic" w:cs="Merriweather-Italic"/>
           <w:i/>
           <w:iCs/>
@@ -5123,6 +4995,156 @@
     </w:p>
     <w:p>
       <w:pPr>
+        <w:autoSpaceDE w:val="0"/>
+        <w:autoSpaceDN w:val="0"/>
+        <w:adjustRightInd w:val="0"/>
+        <w:jc w:val="left"/>
+        <w:rPr>
+          <w:rFonts w:ascii="Merriweather-Regular" w:eastAsia="Merriweather-Regular" w:cs="Merriweather-Regular" w:hint="eastAsia"/>
+          <w:color w:val="666666"/>
+          <w:kern w:val="0"/>
+          <w:sz w:val="16"/>
+          <w:szCs w:val="16"/>
+        </w:rPr>
+      </w:pPr>
+      <w:r>
+        <w:rPr>
+          <w:rFonts w:ascii="Merriweather-Regular" w:eastAsia="Merriweather-Regular" w:cs="Merriweather-Regular"/>
+          <w:color w:val="666666"/>
+          <w:kern w:val="0"/>
+          <w:sz w:val="16"/>
+          <w:szCs w:val="16"/>
+        </w:rPr>
+        <w:t>services for our customers such</w:t>
+      </w:r>
+      <w:bookmarkStart w:id="0" w:name="_GoBack"/>
+      <w:bookmarkEnd w:id="0"/>
+    </w:p>
+    <w:p>
+      <w:pPr>
+        <w:autoSpaceDE w:val="0"/>
+        <w:autoSpaceDN w:val="0"/>
+        <w:adjustRightInd w:val="0"/>
+        <w:jc w:val="left"/>
+        <w:rPr>
+          <w:rFonts w:ascii="Merriweather-Regular" w:eastAsia="Merriweather-Regular" w:cs="Merriweather-Regular"/>
+          <w:color w:val="666666"/>
+          <w:kern w:val="0"/>
+          <w:sz w:val="16"/>
+          <w:szCs w:val="16"/>
+        </w:rPr>
+      </w:pPr>
+      <w:r>
+        <w:rPr>
+          <w:rFonts w:ascii="Merriweather-Regular" w:eastAsia="Merriweather-Regular" w:cs="Merriweather-Regular"/>
+          <w:color w:val="666666"/>
+          <w:kern w:val="0"/>
+          <w:sz w:val="16"/>
+          <w:szCs w:val="16"/>
+        </w:rPr>
+        <w:t>as player games, deposit,</w:t>
+      </w:r>
+      <w:r>
+        <w:rPr>
+          <w:rFonts w:ascii="Merriweather-Regular" w:eastAsia="Merriweather-Regular" w:cs="Merriweather-Regular" w:hint="eastAsia"/>
+          <w:color w:val="666666"/>
+          <w:kern w:val="0"/>
+          <w:sz w:val="16"/>
+          <w:szCs w:val="16"/>
+        </w:rPr>
+        <w:t xml:space="preserve"> </w:t>
+      </w:r>
+    </w:p>
+    <w:p>
+      <w:pPr>
+        <w:autoSpaceDE w:val="0"/>
+        <w:autoSpaceDN w:val="0"/>
+        <w:adjustRightInd w:val="0"/>
+        <w:jc w:val="left"/>
+        <w:rPr>
+          <w:rFonts w:ascii="Merriweather-Regular" w:eastAsia="Merriweather-Regular" w:cs="Merriweather-Regular"/>
+          <w:color w:val="666666"/>
+          <w:kern w:val="0"/>
+          <w:sz w:val="16"/>
+          <w:szCs w:val="16"/>
+        </w:rPr>
+      </w:pPr>
+      <w:r>
+        <w:rPr>
+          <w:rFonts w:ascii="Merriweather-Regular" w:eastAsia="Merriweather-Regular" w:cs="Merriweather-Regular"/>
+          <w:color w:val="666666"/>
+          <w:kern w:val="0"/>
+          <w:sz w:val="16"/>
+          <w:szCs w:val="16"/>
+        </w:rPr>
+        <w:t>withdraw, promotion configuration, device configuration and so on. It</w:t>
+      </w:r>
+    </w:p>
+    <w:p>
+      <w:pPr>
+        <w:autoSpaceDE w:val="0"/>
+        <w:autoSpaceDN w:val="0"/>
+        <w:adjustRightInd w:val="0"/>
+        <w:jc w:val="left"/>
+        <w:rPr>
+          <w:rFonts w:ascii="Merriweather-Regular" w:eastAsia="Merriweather-Regular" w:cs="Merriweather-Regular"/>
+          <w:color w:val="666666"/>
+          <w:kern w:val="0"/>
+          <w:sz w:val="16"/>
+          <w:szCs w:val="16"/>
+        </w:rPr>
+      </w:pPr>
+      <w:r>
+        <w:rPr>
+          <w:rFonts w:ascii="Merriweather-Regular" w:eastAsia="Merriweather-Regular" w:cs="Merriweather-Regular"/>
+          <w:color w:val="666666"/>
+          <w:kern w:val="0"/>
+          <w:sz w:val="16"/>
+          <w:szCs w:val="16"/>
+        </w:rPr>
+        <w:t xml:space="preserve">supports all kinds of PC and mobile devices (mobile phone, pad and so on). It is the core product in </w:t>
+      </w:r>
+      <w:proofErr w:type="spellStart"/>
+      <w:r>
+        <w:rPr>
+          <w:rFonts w:ascii="Merriweather-Regular" w:eastAsia="Merriweather-Regular" w:cs="Merriweather-Regular"/>
+          <w:color w:val="666666"/>
+          <w:kern w:val="0"/>
+          <w:sz w:val="16"/>
+          <w:szCs w:val="16"/>
+        </w:rPr>
+        <w:t>IGTi</w:t>
+      </w:r>
+      <w:proofErr w:type="spellEnd"/>
+      <w:r>
+        <w:rPr>
+          <w:rFonts w:ascii="Merriweather-Regular" w:eastAsia="Merriweather-Regular" w:cs="Merriweather-Regular"/>
+          <w:color w:val="666666"/>
+          <w:kern w:val="0"/>
+          <w:sz w:val="16"/>
+          <w:szCs w:val="16"/>
+        </w:rPr>
+        <w:t>.</w:t>
+      </w:r>
+    </w:p>
+    <w:p>
+      <w:pPr>
+        <w:autoSpaceDE w:val="0"/>
+        <w:autoSpaceDN w:val="0"/>
+        <w:adjustRightInd w:val="0"/>
+        <w:jc w:val="left"/>
+        <w:rPr>
+          <w:rFonts w:ascii="Merriweather-Italic" w:eastAsia="Merriweather-Italic" w:cs="Merriweather-Italic"/>
+          <w:i/>
+          <w:iCs/>
+          <w:color w:val="000000"/>
+          <w:kern w:val="0"/>
+          <w:sz w:val="22"/>
+        </w:rPr>
+      </w:pPr>
+    </w:p>
+    <w:p>
+      <w:pPr>
         <w:pStyle w:val="Default"/>
         <w:rPr>
           <w:rFonts w:ascii="OpenSans-Italic" w:eastAsia="OpenSans-Italic" w:cs="OpenSans-Italic"/>
@@ -5838,7 +5860,7 @@
         <w:adjustRightInd w:val="0"/>
         <w:jc w:val="left"/>
         <w:rPr>
-          <w:rFonts w:ascii="OpenSans-Italic" w:eastAsia="OpenSans-Italic" w:cs="OpenSans-Italic" w:hint="eastAsia"/>
+          <w:rFonts w:ascii="OpenSans-Italic" w:eastAsia="OpenSans-Italic" w:cs="OpenSans-Italic"/>
           <w:i/>
           <w:iCs/>
           <w:color w:val="000000"/>

</xml_diff>